<commit_message>
update default group generator
</commit_message>
<xml_diff>
--- a/docs/ЧТЗ. Формирование документов.docx
+++ b/docs/ЧТЗ. Формирование документов.docx
@@ -23040,7 +23040,7 @@
           <v:shape id="_x0000_i1025" type="#_x0000_t75" style="width:516.75pt;height:233.25pt" o:ole="">
             <v:imagedata r:id="rId10" o:title=""/>
           </v:shape>
-          <o:OLEObject Type="Embed" ProgID="Visio.Drawing.15" ShapeID="_x0000_i1025" DrawAspect="Content" ObjectID="_1657529375" r:id="rId11"/>
+          <o:OLEObject Type="Embed" ProgID="Visio.Drawing.15" ShapeID="_x0000_i1025" DrawAspect="Content" ObjectID="_1657719549" r:id="rId11"/>
         </w:object>
       </w:r>
     </w:p>
@@ -28210,16 +28210,14 @@
         </w:rPr>
         <w:t>: из значения атрибута «</w:t>
       </w:r>
-      <w:proofErr w:type="spellStart"/>
-      <w:r>
-        <w:rPr>
-          <w:rFonts w:ascii="Times New Roman" w:hAnsi="Times New Roman" w:cs="Times New Roman"/>
-          <w:sz w:val="24"/>
-          <w:szCs w:val="24"/>
-        </w:rPr>
-        <w:t>DM_PhysicalDesignator</w:t>
-      </w:r>
-      <w:proofErr w:type="spellEnd"/>
+      <w:r>
+        <w:rPr>
+          <w:rFonts w:ascii="Times New Roman" w:hAnsi="Times New Roman" w:cs="Times New Roman"/>
+          <w:sz w:val="24"/>
+          <w:szCs w:val="24"/>
+        </w:rPr>
+        <w:t>Позиционное обозначение</w:t>
+      </w:r>
       <w:r>
         <w:rPr>
           <w:rFonts w:ascii="Times New Roman" w:hAnsi="Times New Roman" w:cs="Times New Roman"/>
@@ -31258,7 +31256,6 @@
         </w:rPr>
         <w:t xml:space="preserve"> и атрибут «</w:t>
       </w:r>
-      <w:proofErr w:type="spellStart"/>
       <w:r>
         <w:rPr>
           <w:rFonts w:ascii="Times New Roman" w:hAnsi="Times New Roman" w:cs="Times New Roman"/>
@@ -31266,9 +31263,8 @@
           <w:szCs w:val="24"/>
           <w:highlight w:val="green"/>
         </w:rPr>
-        <w:t>DM_PhysicalDesignator</w:t>
-      </w:r>
-      <w:proofErr w:type="spellEnd"/>
+        <w:t>Позиционное обозначение</w:t>
+      </w:r>
       <w:r>
         <w:rPr>
           <w:rFonts w:ascii="Times New Roman" w:hAnsi="Times New Roman" w:cs="Times New Roman"/>
@@ -31373,16 +31369,14 @@
         </w:rPr>
         <w:t xml:space="preserve"> «</w:t>
       </w:r>
-      <w:proofErr w:type="spellStart"/>
-      <w:r>
-        <w:rPr>
-          <w:rFonts w:ascii="Times New Roman" w:hAnsi="Times New Roman" w:cs="Times New Roman"/>
-          <w:sz w:val="24"/>
-          <w:szCs w:val="24"/>
-        </w:rPr>
-        <w:t>DM_PhysicalDesignator</w:t>
-      </w:r>
-      <w:proofErr w:type="spellEnd"/>
+      <w:r>
+        <w:rPr>
+          <w:rFonts w:ascii="Times New Roman" w:hAnsi="Times New Roman" w:cs="Times New Roman"/>
+          <w:sz w:val="24"/>
+          <w:szCs w:val="24"/>
+        </w:rPr>
+        <w:t>Позиционное обозначение</w:t>
+      </w:r>
       <w:r>
         <w:rPr>
           <w:rFonts w:ascii="Times New Roman" w:hAnsi="Times New Roman" w:cs="Times New Roman"/>
@@ -31496,16 +31490,14 @@
         </w:rPr>
         <w:t>«</w:t>
       </w:r>
-      <w:proofErr w:type="spellStart"/>
-      <w:r>
-        <w:rPr>
-          <w:rFonts w:ascii="Times New Roman" w:hAnsi="Times New Roman" w:cs="Times New Roman"/>
-          <w:sz w:val="24"/>
-          <w:szCs w:val="24"/>
-        </w:rPr>
-        <w:t>DM_PhysicalDesignator</w:t>
-      </w:r>
-      <w:proofErr w:type="spellEnd"/>
+      <w:r>
+        <w:rPr>
+          <w:rFonts w:ascii="Times New Roman" w:hAnsi="Times New Roman" w:cs="Times New Roman"/>
+          <w:sz w:val="24"/>
+          <w:szCs w:val="24"/>
+        </w:rPr>
+        <w:t>Позиционное обозначение</w:t>
+      </w:r>
       <w:r>
         <w:rPr>
           <w:rFonts w:ascii="Times New Roman" w:hAnsi="Times New Roman" w:cs="Times New Roman"/>
@@ -32953,16 +32945,14 @@
         </w:rPr>
         <w:t>вие с сортировкой по атрибуту «</w:t>
       </w:r>
-      <w:proofErr w:type="spellStart"/>
-      <w:r>
-        <w:rPr>
-          <w:rFonts w:ascii="Times New Roman" w:hAnsi="Times New Roman" w:cs="Times New Roman"/>
-          <w:sz w:val="24"/>
-          <w:szCs w:val="24"/>
-        </w:rPr>
-        <w:t>DM_PhysicalDesignator</w:t>
-      </w:r>
-      <w:proofErr w:type="spellEnd"/>
+      <w:r>
+        <w:rPr>
+          <w:rFonts w:ascii="Times New Roman" w:hAnsi="Times New Roman" w:cs="Times New Roman"/>
+          <w:sz w:val="24"/>
+          <w:szCs w:val="24"/>
+        </w:rPr>
+        <w:t>Позиционное обозначение</w:t>
+      </w:r>
       <w:r>
         <w:rPr>
           <w:rFonts w:ascii="Times New Roman" w:hAnsi="Times New Roman" w:cs="Times New Roman"/>
@@ -33021,16 +33011,14 @@
         </w:rPr>
         <w:t>» выводится значение атрибута «</w:t>
       </w:r>
-      <w:proofErr w:type="spellStart"/>
-      <w:r>
-        <w:rPr>
-          <w:rFonts w:ascii="Times New Roman" w:hAnsi="Times New Roman" w:cs="Times New Roman"/>
-          <w:sz w:val="24"/>
-          <w:szCs w:val="24"/>
-        </w:rPr>
-        <w:t>DM_PhysicalDesignator</w:t>
-      </w:r>
-      <w:proofErr w:type="spellEnd"/>
+      <w:r>
+        <w:rPr>
+          <w:rFonts w:ascii="Times New Roman" w:hAnsi="Times New Roman" w:cs="Times New Roman"/>
+          <w:sz w:val="24"/>
+          <w:szCs w:val="24"/>
+        </w:rPr>
+        <w:t>Позиционное обозначение</w:t>
+      </w:r>
       <w:r>
         <w:rPr>
           <w:rFonts w:ascii="Times New Roman" w:hAnsi="Times New Roman" w:cs="Times New Roman"/>
@@ -33125,16 +33113,14 @@
         </w:rPr>
         <w:t>вие с сортировкой по атрибуту «</w:t>
       </w:r>
-      <w:proofErr w:type="spellStart"/>
-      <w:r>
-        <w:rPr>
-          <w:rFonts w:ascii="Times New Roman" w:hAnsi="Times New Roman" w:cs="Times New Roman"/>
-          <w:sz w:val="24"/>
-          <w:szCs w:val="24"/>
-        </w:rPr>
-        <w:t>DM_PhysicalDesignator</w:t>
-      </w:r>
-      <w:proofErr w:type="spellEnd"/>
+      <w:r>
+        <w:rPr>
+          <w:rFonts w:ascii="Times New Roman" w:hAnsi="Times New Roman" w:cs="Times New Roman"/>
+          <w:sz w:val="24"/>
+          <w:szCs w:val="24"/>
+        </w:rPr>
+        <w:t>Позиционное обозначение</w:t>
+      </w:r>
       <w:r>
         <w:rPr>
           <w:rFonts w:ascii="Times New Roman" w:hAnsi="Times New Roman" w:cs="Times New Roman"/>
@@ -33175,16 +33161,14 @@
         </w:rPr>
         <w:t>ты записываются в одну строку, при этом в столбец «Поз .обозначение» выводится значение атрибута «</w:t>
       </w:r>
-      <w:proofErr w:type="spellStart"/>
-      <w:r>
-        <w:rPr>
-          <w:rFonts w:ascii="Times New Roman" w:hAnsi="Times New Roman" w:cs="Times New Roman"/>
-          <w:sz w:val="24"/>
-          <w:szCs w:val="24"/>
-        </w:rPr>
-        <w:t>DM_PhysicalDesignator</w:t>
-      </w:r>
-      <w:proofErr w:type="spellEnd"/>
+      <w:r>
+        <w:rPr>
+          <w:rFonts w:ascii="Times New Roman" w:hAnsi="Times New Roman" w:cs="Times New Roman"/>
+          <w:sz w:val="24"/>
+          <w:szCs w:val="24"/>
+        </w:rPr>
+        <w:t>Позиционное обозначение</w:t>
+      </w:r>
       <w:r>
         <w:rPr>
           <w:rFonts w:ascii="Times New Roman" w:hAnsi="Times New Roman" w:cs="Times New Roman"/>
@@ -33244,16 +33228,14 @@
         </w:rPr>
         <w:t>Для остальных компонентов в столбец «Поз. обозначение» списывается значение атрибута «</w:t>
       </w:r>
-      <w:proofErr w:type="spellStart"/>
-      <w:r>
-        <w:rPr>
-          <w:rFonts w:ascii="Times New Roman" w:hAnsi="Times New Roman" w:cs="Times New Roman"/>
-          <w:sz w:val="24"/>
-          <w:szCs w:val="24"/>
-        </w:rPr>
-        <w:t>DM_PhysicalDesignator</w:t>
-      </w:r>
-      <w:proofErr w:type="spellEnd"/>
+      <w:r>
+        <w:rPr>
+          <w:rFonts w:ascii="Times New Roman" w:hAnsi="Times New Roman" w:cs="Times New Roman"/>
+          <w:sz w:val="24"/>
+          <w:szCs w:val="24"/>
+        </w:rPr>
+        <w:t>Позиционное обозначение</w:t>
+      </w:r>
       <w:r>
         <w:rPr>
           <w:rFonts w:ascii="Times New Roman" w:hAnsi="Times New Roman" w:cs="Times New Roman"/>
@@ -34306,16 +34288,14 @@
         </w:rPr>
         <w:t>= «</w:t>
       </w:r>
-      <w:proofErr w:type="spellStart"/>
-      <w:r>
-        <w:rPr>
-          <w:rFonts w:ascii="Times New Roman" w:hAnsi="Times New Roman" w:cs="Times New Roman"/>
-          <w:sz w:val="24"/>
-          <w:szCs w:val="24"/>
-        </w:rPr>
-        <w:t>DM_PhysicalDesignator</w:t>
-      </w:r>
-      <w:proofErr w:type="spellEnd"/>
+      <w:r>
+        <w:rPr>
+          <w:rFonts w:ascii="Times New Roman" w:hAnsi="Times New Roman" w:cs="Times New Roman"/>
+          <w:sz w:val="24"/>
+          <w:szCs w:val="24"/>
+        </w:rPr>
+        <w:t>Позиционное обозначение</w:t>
+      </w:r>
       <w:r>
         <w:rPr>
           <w:rFonts w:ascii="Times New Roman" w:hAnsi="Times New Roman" w:cs="Times New Roman"/>
@@ -36201,16 +36181,14 @@
         </w:rPr>
         <w:t>= «</w:t>
       </w:r>
-      <w:proofErr w:type="spellStart"/>
-      <w:r>
-        <w:rPr>
-          <w:rFonts w:ascii="Times New Roman" w:hAnsi="Times New Roman" w:cs="Times New Roman"/>
-          <w:sz w:val="24"/>
-          <w:szCs w:val="24"/>
-        </w:rPr>
-        <w:t>DM_PhysicalDesignator</w:t>
-      </w:r>
-      <w:proofErr w:type="spellEnd"/>
+      <w:r>
+        <w:rPr>
+          <w:rFonts w:ascii="Times New Roman" w:hAnsi="Times New Roman" w:cs="Times New Roman"/>
+          <w:sz w:val="24"/>
+          <w:szCs w:val="24"/>
+        </w:rPr>
+        <w:t>Позиционное обозначение</w:t>
+      </w:r>
       <w:r>
         <w:rPr>
           <w:rFonts w:ascii="Times New Roman" w:hAnsi="Times New Roman" w:cs="Times New Roman"/>
@@ -37369,16 +37347,14 @@
         </w:rPr>
         <w:t xml:space="preserve"> «</w:t>
       </w:r>
-      <w:proofErr w:type="spellStart"/>
-      <w:r>
-        <w:rPr>
-          <w:rFonts w:ascii="Times New Roman" w:hAnsi="Times New Roman" w:cs="Times New Roman"/>
-          <w:sz w:val="24"/>
-          <w:szCs w:val="24"/>
-        </w:rPr>
-        <w:t>DM_PhysicalDesignator</w:t>
-      </w:r>
-      <w:proofErr w:type="spellEnd"/>
+      <w:r>
+        <w:rPr>
+          <w:rFonts w:ascii="Times New Roman" w:hAnsi="Times New Roman" w:cs="Times New Roman"/>
+          <w:sz w:val="24"/>
+          <w:szCs w:val="24"/>
+        </w:rPr>
+        <w:t>Позиционное обозначение</w:t>
+      </w:r>
       <w:r>
         <w:rPr>
           <w:rFonts w:ascii="Times New Roman" w:hAnsi="Times New Roman" w:cs="Times New Roman"/>
@@ -37701,22 +37677,8 @@
               <w:t>"</w:t>
             </w:r>
             <w:r>
-              <w:rPr>
-                <w:lang w:val="en-US"/>
-              </w:rPr>
-              <w:t>DM</w:t>
-            </w:r>
-            <w:r>
-              <w:t>_</w:t>
-            </w:r>
-            <w:proofErr w:type="spellStart"/>
-            <w:r>
-              <w:rPr>
-                <w:lang w:val="en-US"/>
-              </w:rPr>
-              <w:t>PhysicalDesignator</w:t>
-            </w:r>
-            <w:proofErr w:type="spellEnd"/>
+              <w:t>Позиционное обозначение</w:t>
+            </w:r>
             <w:r>
               <w:t xml:space="preserve">" </w:t>
             </w:r>

</xml_diff>